<commit_message>
Modified handout so that students are not writing answers on the handout. (Saves paper to not print the handouts.)
</commit_message>
<xml_diff>
--- a/Lab 6 - Arrays I.docx
+++ b/Lab 6 - Arrays I.docx
@@ -1,6 +1,6 @@
 
 <file path=word/document.xml><?xml version="1.0" encoding="utf-8"?>
-<w:document xmlns:wpc="http://schemas.microsoft.com/office/word/2010/wordprocessingCanvas" xmlns:cx="http://schemas.microsoft.com/office/drawing/2014/chartex" xmlns:cx1="http://schemas.microsoft.com/office/drawing/2015/9/8/chartex" xmlns:cx2="http://schemas.microsoft.com/office/drawing/2015/10/21/chartex" xmlns:cx3="http://schemas.microsoft.com/office/drawing/2016/5/9/chartex" xmlns:cx4="http://schemas.microsoft.com/office/drawing/2016/5/10/chartex" xmlns:cx5="http://schemas.microsoft.com/office/drawing/2016/5/11/chartex" xmlns:cx6="http://schemas.microsoft.com/office/drawing/2016/5/12/chartex" xmlns:cx7="http://schemas.microsoft.com/office/drawing/2016/5/13/chartex" xmlns:cx8="http://schemas.microsoft.com/office/drawing/2016/5/14/chartex" xmlns:mc="http://schemas.openxmlformats.org/markup-compatibility/2006" xmlns:aink="http://schemas.microsoft.com/office/drawing/2016/ink" xmlns:am3d="http://schemas.microsoft.com/office/drawing/2017/model3d" xmlns:o="urn:schemas-microsoft-com:office:office" xmlns:oel="http://schemas.microsoft.com/office/2019/extlst" xmlns:r="http://schemas.openxmlformats.org/officeDocument/2006/relationships" xmlns:m="http://schemas.openxmlformats.org/officeDocument/2006/math" xmlns:v="urn:schemas-microsoft-com:vml" xmlns:wp14="http://schemas.microsoft.com/office/word/2010/wordprocessingDrawing" xmlns:wp="http://schemas.openxmlformats.org/drawingml/2006/wordprocessingDrawing" xmlns:w10="urn:schemas-microsoft-com:office:word" xmlns:w="http://schemas.openxmlformats.org/wordprocessingml/2006/main" xmlns:w14="http://schemas.microsoft.com/office/word/2010/wordml" xmlns:w15="http://schemas.microsoft.com/office/word/2012/wordml" xmlns:w16cex="http://schemas.microsoft.com/office/word/2018/wordml/cex" xmlns:w16cid="http://schemas.microsoft.com/office/word/2016/wordml/cid" xmlns:w16="http://schemas.microsoft.com/office/word/2018/wordml" xmlns:w16du="http://schemas.microsoft.com/office/word/2023/wordml/word16du" xmlns:w16sdtdh="http://schemas.microsoft.com/office/word/2020/wordml/sdtdatahash" xmlns:w16se="http://schemas.microsoft.com/office/word/2015/wordml/symex" xmlns:wpg="http://schemas.microsoft.com/office/word/2010/wordprocessingGroup" xmlns:wpi="http://schemas.microsoft.com/office/word/2010/wordprocessingInk" xmlns:wne="http://schemas.microsoft.com/office/word/2006/wordml" xmlns:wps="http://schemas.microsoft.com/office/word/2010/wordprocessingShape" mc:Ignorable="w14 w15 w16se w16cid w16 w16cex w16sdtdh w16du wp14">
+<w:document xmlns:wpc="http://schemas.microsoft.com/office/word/2010/wordprocessingCanvas" xmlns:cx="http://schemas.microsoft.com/office/drawing/2014/chartex" xmlns:cx1="http://schemas.microsoft.com/office/drawing/2015/9/8/chartex" xmlns:cx2="http://schemas.microsoft.com/office/drawing/2015/10/21/chartex" xmlns:cx3="http://schemas.microsoft.com/office/drawing/2016/5/9/chartex" xmlns:cx4="http://schemas.microsoft.com/office/drawing/2016/5/10/chartex" xmlns:cx5="http://schemas.microsoft.com/office/drawing/2016/5/11/chartex" xmlns:cx6="http://schemas.microsoft.com/office/drawing/2016/5/12/chartex" xmlns:cx7="http://schemas.microsoft.com/office/drawing/2016/5/13/chartex" xmlns:cx8="http://schemas.microsoft.com/office/drawing/2016/5/14/chartex" xmlns:mc="http://schemas.openxmlformats.org/markup-compatibility/2006" xmlns:aink="http://schemas.microsoft.com/office/drawing/2016/ink" xmlns:am3d="http://schemas.microsoft.com/office/drawing/2017/model3d" xmlns:o="urn:schemas-microsoft-com:office:office" xmlns:oel="http://schemas.microsoft.com/office/2019/extlst" xmlns:r="http://schemas.openxmlformats.org/officeDocument/2006/relationships" xmlns:m="http://schemas.openxmlformats.org/officeDocument/2006/math" xmlns:v="urn:schemas-microsoft-com:vml" xmlns:wp14="http://schemas.microsoft.com/office/word/2010/wordprocessingDrawing" xmlns:wp="http://schemas.openxmlformats.org/drawingml/2006/wordprocessingDrawing" xmlns:w10="urn:schemas-microsoft-com:office:word" xmlns:w="http://schemas.openxmlformats.org/wordprocessingml/2006/main" xmlns:w14="http://schemas.microsoft.com/office/word/2010/wordml" xmlns:w15="http://schemas.microsoft.com/office/word/2012/wordml" xmlns:w16cex="http://schemas.microsoft.com/office/word/2018/wordml/cex" xmlns:w16cid="http://schemas.microsoft.com/office/word/2016/wordml/cid" xmlns:w16="http://schemas.microsoft.com/office/word/2018/wordml" xmlns:w16du="http://schemas.microsoft.com/office/word/2023/wordml/word16du" xmlns:w16sdtdh="http://schemas.microsoft.com/office/word/2020/wordml/sdtdatahash" xmlns:w16sdtfl="http://schemas.microsoft.com/office/word/2024/wordml/sdtformatlock" xmlns:w16se="http://schemas.microsoft.com/office/word/2015/wordml/symex" xmlns:wpg="http://schemas.microsoft.com/office/word/2010/wordprocessingGroup" xmlns:wpi="http://schemas.microsoft.com/office/word/2010/wordprocessingInk" xmlns:wne="http://schemas.microsoft.com/office/word/2006/wordml" xmlns:wps="http://schemas.microsoft.com/office/word/2010/wordprocessingShape" mc:Ignorable="w14 w15 w16se w16cid w16 w16cex w16sdtdh w16sdtfl w16du wp14">
   <w:body>
     <w:p>
       <w:pPr>
@@ -735,27 +735,13 @@
         <w:rPr>
           <w:rFonts w:ascii="TimesNewRomanPSMT" w:hAnsi="TimesNewRomanPSMT"/>
         </w:rPr>
-        <w:t xml:space="preserve"> </w:t>
-      </w:r>
-      <w:proofErr w:type="gramStart"/>
-      <w:r>
-        <w:rPr>
-          <w:rFonts w:ascii="TimesNewRomanPSMT" w:hAnsi="TimesNewRomanPSMT"/>
-        </w:rPr>
-        <w:t>actually</w:t>
-      </w:r>
-      <w:r>
-        <w:rPr>
-          <w:rFonts w:ascii="TimesNewRomanPSMT" w:hAnsi="TimesNewRomanPSMT"/>
-        </w:rPr>
-        <w:t xml:space="preserve"> the</w:t>
-      </w:r>
-      <w:proofErr w:type="gramEnd"/>
-      <w:r>
-        <w:rPr>
-          <w:rFonts w:ascii="TimesNewRomanPSMT" w:hAnsi="TimesNewRomanPSMT"/>
-        </w:rPr>
-        <w:t xml:space="preserve"> </w:t>
+        <w:t xml:space="preserve"> actually</w:t>
+      </w:r>
+      <w:r>
+        <w:rPr>
+          <w:rFonts w:ascii="TimesNewRomanPSMT" w:hAnsi="TimesNewRomanPSMT"/>
+        </w:rPr>
+        <w:t xml:space="preserve"> the </w:t>
       </w:r>
       <w:r>
         <w:rPr>
@@ -1122,15 +1108,7 @@
           <w:rFonts w:ascii="TimesNewRomanPSMT" w:hAnsi="TimesNewRomanPSMT"/>
           <w:szCs w:val="32"/>
         </w:rPr>
-        <w:t xml:space="preserve"> Uncomment the line that prints this value </w:t>
-      </w:r>
-      <w:r>
-        <w:rPr>
-          <w:rFonts w:ascii="TimesNewRomanPSMT" w:hAnsi="TimesNewRomanPSMT"/>
-          <w:szCs w:val="32"/>
-        </w:rPr>
-        <w:lastRenderedPageBreak/>
-        <w:t xml:space="preserve">to the terminal window and edit it so that it works with your code. </w:t>
+        <w:t xml:space="preserve"> Uncomment the line that prints this value to the terminal window and edit it so that it works with your code. </w:t>
       </w:r>
     </w:p>
     <w:p>
@@ -1437,6 +1415,7 @@
         <w:t xml:space="preserve">) and </w:t>
       </w:r>
       <w:proofErr w:type="spellStart"/>
+      <w:proofErr w:type="gramStart"/>
       <w:r>
         <w:rPr>
           <w:rFonts w:ascii="TimesNewRomanPSMT" w:hAnsi="TimesNewRomanPSMT"/>
@@ -1450,7 +1429,15 @@
           <w:rFonts w:ascii="TimesNewRomanPSMT" w:hAnsi="TimesNewRomanPSMT"/>
           <w:u w:val="single"/>
         </w:rPr>
-        <w:t xml:space="preserve">() statements so the selection sort explains what it is </w:t>
+        <w:t>(</w:t>
+      </w:r>
+      <w:proofErr w:type="gramEnd"/>
+      <w:r>
+        <w:rPr>
+          <w:rFonts w:ascii="TimesNewRomanPSMT" w:hAnsi="TimesNewRomanPSMT"/>
+          <w:u w:val="single"/>
+        </w:rPr>
+        <w:t xml:space="preserve">) statements so the selection sort explains what it is </w:t>
       </w:r>
       <w:r>
         <w:rPr>
@@ -2046,7 +2033,6 @@
         <w:pStyle w:val="Heading3"/>
       </w:pPr>
       <w:r>
-        <w:lastRenderedPageBreak/>
         <w:t xml:space="preserve">Using the </w:t>
       </w:r>
       <w:r>
@@ -2162,37 +2148,21 @@
           <w:rFonts w:ascii="TimesNewRomanPSMT" w:hAnsi="TimesNewRomanPSMT"/>
           <w:szCs w:val="32"/>
         </w:rPr>
-        <w:t xml:space="preserve"> file, nor should it.) Write the declaration for it in the space below, just so you know what it looks like. </w:t>
-      </w:r>
-      <w:r>
-        <w:rPr>
-          <w:rFonts w:ascii="TimesNewRomanPSMT" w:hAnsi="TimesNewRomanPSMT"/>
-          <w:szCs w:val="32"/>
-          <w:u w:val="single"/>
-        </w:rPr>
-        <w:t>Do not</w:t>
-      </w:r>
-      <w:r>
-        <w:rPr>
-          <w:rFonts w:ascii="TimesNewRomanPSMT" w:hAnsi="TimesNewRomanPSMT"/>
-          <w:szCs w:val="32"/>
-        </w:rPr>
-        <w:t xml:space="preserve"> add this to your </w:t>
-      </w:r>
-      <w:r>
-        <w:rPr>
-          <w:rFonts w:ascii="CourierNewPSMT" w:hAnsi="CourierNewPSMT"/>
-          <w:sz w:val="21"/>
-          <w:szCs w:val="29"/>
-        </w:rPr>
-        <w:t>GoFrame.java</w:t>
-      </w:r>
-      <w:r>
-        <w:rPr>
-          <w:rFonts w:ascii="TimesNewRomanPSMT" w:hAnsi="TimesNewRomanPSMT"/>
-          <w:szCs w:val="32"/>
-        </w:rPr>
-        <w:t xml:space="preserve"> file.</w:t>
+        <w:t xml:space="preserve"> file, nor should it.) Write the declaration </w:t>
+      </w:r>
+      <w:r>
+        <w:rPr>
+          <w:rFonts w:ascii="TimesNewRomanPSMT" w:hAnsi="TimesNewRomanPSMT"/>
+          <w:szCs w:val="32"/>
+        </w:rPr>
+        <w:t>at the top of your source file—commented out so that it does not cause errors</w:t>
+      </w:r>
+      <w:r>
+        <w:rPr>
+          <w:rFonts w:ascii="TimesNewRomanPSMT" w:hAnsi="TimesNewRomanPSMT"/>
+          <w:szCs w:val="32"/>
+        </w:rPr>
+        <w:t>, just so you know what it looks like</w:t>
       </w:r>
     </w:p>
     <w:p>
@@ -2223,7 +2193,152 @@
           <w:rFonts w:ascii="TimesNewRomanPSMT" w:hAnsi="TimesNewRomanPSMT"/>
           <w:szCs w:val="32"/>
         </w:rPr>
-        <w:t>The declaration for board looks like this: ______________________________</w:t>
+        <w:t xml:space="preserve">An element of the array typically contains one of the values </w:t>
+      </w:r>
+      <w:r>
+        <w:rPr>
+          <w:rStyle w:val="Computer"/>
+        </w:rPr>
+        <w:t>WHITE</w:t>
+      </w:r>
+      <w:r>
+        <w:rPr>
+          <w:rFonts w:ascii="TimesNewRomanPSMT" w:hAnsi="TimesNewRomanPSMT"/>
+          <w:szCs w:val="32"/>
+        </w:rPr>
+        <w:t xml:space="preserve">, </w:t>
+      </w:r>
+      <w:r>
+        <w:rPr>
+          <w:rStyle w:val="Computer"/>
+        </w:rPr>
+        <w:t>BLACK</w:t>
+      </w:r>
+      <w:r>
+        <w:rPr>
+          <w:rFonts w:ascii="TimesNewRomanPSMT" w:hAnsi="TimesNewRomanPSMT"/>
+          <w:szCs w:val="32"/>
+        </w:rPr>
+        <w:t xml:space="preserve"> or </w:t>
+      </w:r>
+      <w:r>
+        <w:rPr>
+          <w:rStyle w:val="Computer"/>
+        </w:rPr>
+        <w:t>EMPTY</w:t>
+      </w:r>
+      <w:r>
+        <w:rPr>
+          <w:rFonts w:ascii="TimesNewRomanPSMT" w:hAnsi="TimesNewRomanPSMT"/>
+          <w:szCs w:val="32"/>
+        </w:rPr>
+        <w:t xml:space="preserve">, depending on whether the square is occupied (and if so, with what color) or not. These names are defined as symbolic constants. See the definitions for these constants at the top of the </w:t>
+      </w:r>
+      <w:proofErr w:type="spellStart"/>
+      <w:r>
+        <w:rPr>
+          <w:rFonts w:ascii="CourierNewPSMT" w:hAnsi="CourierNewPSMT"/>
+          <w:sz w:val="21"/>
+          <w:szCs w:val="29"/>
+        </w:rPr>
+        <w:t>GoFrame</w:t>
+      </w:r>
+      <w:proofErr w:type="spellEnd"/>
+      <w:r>
+        <w:rPr>
+          <w:rFonts w:ascii="TimesNewRomanPSMT" w:hAnsi="TimesNewRomanPSMT"/>
+          <w:szCs w:val="32"/>
+        </w:rPr>
+        <w:t xml:space="preserve"> class. </w:t>
+      </w:r>
+      <w:r>
+        <w:rPr>
+          <w:rFonts w:ascii="TimesNewRomanPSMT" w:hAnsi="TimesNewRomanPSMT"/>
+          <w:szCs w:val="32"/>
+        </w:rPr>
+        <w:t xml:space="preserve">The actual values are integer constants such as 0, 1 and 2, but </w:t>
+      </w:r>
+      <w:r>
+        <w:rPr>
+          <w:rFonts w:ascii="TimesNewRomanPSMT" w:hAnsi="TimesNewRomanPSMT"/>
+          <w:i/>
+          <w:szCs w:val="32"/>
+        </w:rPr>
+        <w:t>it is good programming practice to refer to them by their symbolic names</w:t>
+      </w:r>
+      <w:r>
+        <w:rPr>
+          <w:rFonts w:ascii="TimesNewRomanPSMT" w:hAnsi="TimesNewRomanPSMT"/>
+          <w:szCs w:val="32"/>
+        </w:rPr>
+        <w:t>.</w:t>
+      </w:r>
+      <w:r>
+        <w:rPr>
+          <w:rFonts w:ascii="TimesNewRomanPSMT" w:hAnsi="TimesNewRomanPSMT"/>
+          <w:szCs w:val="32"/>
+        </w:rPr>
+        <w:t> </w:t>
+      </w:r>
+      <w:r>
+        <w:rPr>
+          <w:rFonts w:ascii="TimesNewRomanPSMT" w:hAnsi="TimesNewRomanPSMT"/>
+          <w:szCs w:val="32"/>
+        </w:rPr>
+        <w:t xml:space="preserve">So, you should use the constants </w:t>
+      </w:r>
+      <w:r>
+        <w:rPr>
+          <w:rStyle w:val="Computer"/>
+        </w:rPr>
+        <w:t>WHITE</w:t>
+      </w:r>
+      <w:r>
+        <w:rPr>
+          <w:rFonts w:ascii="TimesNewRomanPSMT" w:hAnsi="TimesNewRomanPSMT"/>
+          <w:szCs w:val="32"/>
+        </w:rPr>
+        <w:t xml:space="preserve">, </w:t>
+      </w:r>
+      <w:r>
+        <w:rPr>
+          <w:rStyle w:val="Computer"/>
+        </w:rPr>
+        <w:t>BLACK</w:t>
+      </w:r>
+      <w:r>
+        <w:rPr>
+          <w:rFonts w:ascii="TimesNewRomanPSMT" w:hAnsi="TimesNewRomanPSMT"/>
+          <w:szCs w:val="32"/>
+        </w:rPr>
+        <w:t xml:space="preserve">, </w:t>
+      </w:r>
+      <w:r>
+        <w:rPr>
+          <w:rFonts w:ascii="TimesNewRomanPSMT" w:hAnsi="TimesNewRomanPSMT"/>
+          <w:szCs w:val="32"/>
+        </w:rPr>
+        <w:t xml:space="preserve">or </w:t>
+      </w:r>
+      <w:r>
+        <w:rPr>
+          <w:rStyle w:val="Computer"/>
+        </w:rPr>
+        <w:t>EMPTY</w:t>
+      </w:r>
+      <w:r>
+        <w:rPr>
+          <w:rFonts w:ascii="TimesNewRomanPSMT" w:hAnsi="TimesNewRomanPSMT"/>
+          <w:szCs w:val="32"/>
+        </w:rPr>
+        <w:t xml:space="preserve"> </w:t>
+      </w:r>
+      <w:r>
+        <w:rPr>
+          <w:rFonts w:ascii="TimesNewRomanPSMT" w:hAnsi="TimesNewRomanPSMT"/>
+          <w:szCs w:val="32"/>
+        </w:rPr>
+        <w:t xml:space="preserve">when writing code for this assignment.  </w:t>
       </w:r>
     </w:p>
     <w:p>
@@ -2254,152 +2369,59 @@
           <w:rFonts w:ascii="TimesNewRomanPSMT" w:hAnsi="TimesNewRomanPSMT"/>
           <w:szCs w:val="32"/>
         </w:rPr>
-        <w:t xml:space="preserve">An element of the array typically contains one of the values </w:t>
+        <w:t xml:space="preserve">Whenever one of the squares changes in the array, it is reflected on the display the next time that the </w:t>
       </w:r>
       <w:r>
         <w:rPr>
           <w:rStyle w:val="Computer"/>
         </w:rPr>
-        <w:t>WHITE</w:t>
-      </w:r>
-      <w:r>
-        <w:rPr>
-          <w:rFonts w:ascii="TimesNewRomanPSMT" w:hAnsi="TimesNewRomanPSMT"/>
-          <w:szCs w:val="32"/>
-        </w:rPr>
-        <w:t xml:space="preserve">, </w:t>
+        <w:t>board</w:t>
+      </w:r>
+      <w:r>
+        <w:rPr>
+          <w:rFonts w:ascii="TimesNewRomanPSMT" w:hAnsi="TimesNewRomanPSMT"/>
+          <w:szCs w:val="32"/>
+        </w:rPr>
+        <w:t xml:space="preserve"> is repainted. Your job is to modify/extend </w:t>
       </w:r>
       <w:r>
         <w:rPr>
           <w:rStyle w:val="Computer"/>
         </w:rPr>
-        <w:t>BLACK</w:t>
-      </w:r>
-      <w:r>
-        <w:rPr>
-          <w:rFonts w:ascii="TimesNewRomanPSMT" w:hAnsi="TimesNewRomanPSMT"/>
-          <w:szCs w:val="32"/>
-        </w:rPr>
-        <w:t xml:space="preserve"> or </w:t>
-      </w:r>
-      <w:r>
-        <w:rPr>
-          <w:rStyle w:val="Computer"/>
-        </w:rPr>
-        <w:t>EMPTY</w:t>
-      </w:r>
-      <w:r>
-        <w:rPr>
-          <w:rFonts w:ascii="TimesNewRomanPSMT" w:hAnsi="TimesNewRomanPSMT"/>
-          <w:szCs w:val="32"/>
-        </w:rPr>
-        <w:t xml:space="preserve">, depending on whether the square is occupied (and if so, with what color) or not. These names are defined as symbolic constants. See the definitions for these constants at the top of the </w:t>
-      </w:r>
-      <w:proofErr w:type="spellStart"/>
-      <w:r>
-        <w:rPr>
-          <w:rFonts w:ascii="CourierNewPSMT" w:hAnsi="CourierNewPSMT"/>
-          <w:sz w:val="21"/>
-          <w:szCs w:val="29"/>
-        </w:rPr>
-        <w:t>GoFrame</w:t>
-      </w:r>
-      <w:proofErr w:type="spellEnd"/>
-      <w:r>
-        <w:rPr>
-          <w:rFonts w:ascii="TimesNewRomanPSMT" w:hAnsi="TimesNewRomanPSMT"/>
-          <w:szCs w:val="32"/>
-        </w:rPr>
-        <w:t xml:space="preserve"> class. </w:t>
-      </w:r>
-      <w:r>
-        <w:rPr>
-          <w:rFonts w:ascii="TimesNewRomanPSMT" w:hAnsi="TimesNewRomanPSMT"/>
-          <w:szCs w:val="32"/>
-        </w:rPr>
-        <w:t xml:space="preserve">The actual values are integer constants such as 0, 1 and 2, but </w:t>
-      </w:r>
-      <w:r>
-        <w:rPr>
-          <w:rFonts w:ascii="TimesNewRomanPSMT" w:hAnsi="TimesNewRomanPSMT"/>
-          <w:i/>
-          <w:szCs w:val="32"/>
-        </w:rPr>
-        <w:t>it is good programming practice to refer to them by their symbolic names</w:t>
-      </w:r>
-      <w:r>
-        <w:rPr>
-          <w:rFonts w:ascii="TimesNewRomanPSMT" w:hAnsi="TimesNewRomanPSMT"/>
-          <w:szCs w:val="32"/>
-        </w:rPr>
-        <w:t>.</w:t>
-      </w:r>
-      <w:r>
-        <w:rPr>
-          <w:rFonts w:ascii="TimesNewRomanPSMT" w:hAnsi="TimesNewRomanPSMT"/>
-          <w:szCs w:val="32"/>
-        </w:rPr>
-        <w:t> </w:t>
-      </w:r>
-      <w:r>
-        <w:rPr>
-          <w:rFonts w:ascii="TimesNewRomanPSMT" w:hAnsi="TimesNewRomanPSMT"/>
-          <w:szCs w:val="32"/>
-        </w:rPr>
-        <w:t xml:space="preserve">So, you should use the constants </w:t>
-      </w:r>
-      <w:r>
-        <w:rPr>
-          <w:rStyle w:val="Computer"/>
-        </w:rPr>
-        <w:t>WHITE</w:t>
-      </w:r>
-      <w:r>
-        <w:rPr>
-          <w:rFonts w:ascii="TimesNewRomanPSMT" w:hAnsi="TimesNewRomanPSMT"/>
-          <w:szCs w:val="32"/>
-        </w:rPr>
-        <w:t xml:space="preserve">, </w:t>
-      </w:r>
-      <w:r>
-        <w:rPr>
-          <w:rStyle w:val="Computer"/>
-        </w:rPr>
-        <w:t>BLACK</w:t>
-      </w:r>
-      <w:r>
-        <w:rPr>
-          <w:rFonts w:ascii="TimesNewRomanPSMT" w:hAnsi="TimesNewRomanPSMT"/>
-          <w:szCs w:val="32"/>
-        </w:rPr>
-        <w:t xml:space="preserve">, </w:t>
-      </w:r>
-      <w:r>
-        <w:rPr>
-          <w:rFonts w:ascii="TimesNewRomanPSMT" w:hAnsi="TimesNewRomanPSMT"/>
-          <w:szCs w:val="32"/>
-        </w:rPr>
-        <w:t xml:space="preserve">or </w:t>
-      </w:r>
-      <w:r>
-        <w:rPr>
-          <w:rStyle w:val="Computer"/>
-        </w:rPr>
-        <w:t>EMPTY</w:t>
-      </w:r>
-      <w:r>
-        <w:rPr>
-          <w:rFonts w:ascii="TimesNewRomanPSMT" w:hAnsi="TimesNewRomanPSMT"/>
-          <w:szCs w:val="32"/>
-        </w:rPr>
-        <w:t xml:space="preserve"> </w:t>
-      </w:r>
-      <w:r>
-        <w:rPr>
-          <w:rFonts w:ascii="TimesNewRomanPSMT" w:hAnsi="TimesNewRomanPSMT"/>
-          <w:szCs w:val="32"/>
-        </w:rPr>
-        <w:t xml:space="preserve">when writing code for this assignment.  </w:t>
+        <w:t>GoFrame.java</w:t>
+      </w:r>
+      <w:r>
+        <w:rPr>
+          <w:rFonts w:ascii="TimesNewRomanPSMT" w:hAnsi="TimesNewRomanPSMT"/>
+          <w:szCs w:val="32"/>
+        </w:rPr>
+        <w:t xml:space="preserve"> so that </w:t>
+      </w:r>
+      <w:r>
+        <w:rPr>
+          <w:rFonts w:ascii="TimesNewRomanPSMT" w:hAnsi="TimesNewRomanPSMT"/>
+          <w:szCs w:val="32"/>
+        </w:rPr>
+        <w:t xml:space="preserve">it </w:t>
+      </w:r>
+      <w:r>
+        <w:rPr>
+          <w:rFonts w:ascii="TimesNewRomanPSMT" w:hAnsi="TimesNewRomanPSMT"/>
+          <w:szCs w:val="32"/>
+        </w:rPr>
+        <w:t>performs each of the tasks described below.</w:t>
+      </w:r>
+    </w:p>
+    <w:p>
+      <w:pPr>
+        <w:pStyle w:val="Heading3"/>
+        <w:rPr>
+          <w:sz w:val="29"/>
+          <w:szCs w:val="37"/>
+        </w:rPr>
+      </w:pPr>
+      <w:r>
+        <w:t>Clear the board</w:t>
       </w:r>
     </w:p>
     <w:p>
@@ -2413,89 +2435,6 @@
           <w:szCs w:val="32"/>
         </w:rPr>
       </w:pPr>
-    </w:p>
-    <w:p>
-      <w:pPr>
-        <w:widowControl w:val="0"/>
-        <w:autoSpaceDE w:val="0"/>
-        <w:autoSpaceDN w:val="0"/>
-        <w:adjustRightInd w:val="0"/>
-        <w:rPr>
-          <w:rFonts w:ascii="TimesNewRomanPSMT" w:hAnsi="TimesNewRomanPSMT"/>
-          <w:szCs w:val="32"/>
-        </w:rPr>
-      </w:pPr>
-      <w:r>
-        <w:rPr>
-          <w:rFonts w:ascii="TimesNewRomanPSMT" w:hAnsi="TimesNewRomanPSMT"/>
-          <w:szCs w:val="32"/>
-        </w:rPr>
-        <w:t xml:space="preserve">Whenever one of the squares changes in the array, it is reflected on the display the next time that the </w:t>
-      </w:r>
-      <w:r>
-        <w:rPr>
-          <w:rStyle w:val="Computer"/>
-        </w:rPr>
-        <w:t>board</w:t>
-      </w:r>
-      <w:r>
-        <w:rPr>
-          <w:rFonts w:ascii="TimesNewRomanPSMT" w:hAnsi="TimesNewRomanPSMT"/>
-          <w:szCs w:val="32"/>
-        </w:rPr>
-        <w:t xml:space="preserve"> is repainted. Your job is to modify/extend </w:t>
-      </w:r>
-      <w:r>
-        <w:rPr>
-          <w:rStyle w:val="Computer"/>
-        </w:rPr>
-        <w:t>GoFrame.java</w:t>
-      </w:r>
-      <w:r>
-        <w:rPr>
-          <w:rFonts w:ascii="TimesNewRomanPSMT" w:hAnsi="TimesNewRomanPSMT"/>
-          <w:szCs w:val="32"/>
-        </w:rPr>
-        <w:t xml:space="preserve"> so that </w:t>
-      </w:r>
-      <w:r>
-        <w:rPr>
-          <w:rFonts w:ascii="TimesNewRomanPSMT" w:hAnsi="TimesNewRomanPSMT"/>
-          <w:szCs w:val="32"/>
-        </w:rPr>
-        <w:t xml:space="preserve">it </w:t>
-      </w:r>
-      <w:r>
-        <w:rPr>
-          <w:rFonts w:ascii="TimesNewRomanPSMT" w:hAnsi="TimesNewRomanPSMT"/>
-          <w:szCs w:val="32"/>
-        </w:rPr>
-        <w:t>performs each of the tasks described below.</w:t>
-      </w:r>
-    </w:p>
-    <w:p>
-      <w:pPr>
-        <w:pStyle w:val="Heading3"/>
-        <w:rPr>
-          <w:sz w:val="29"/>
-          <w:szCs w:val="37"/>
-        </w:rPr>
-      </w:pPr>
-      <w:r>
-        <w:t>Clear the board</w:t>
-      </w:r>
-    </w:p>
-    <w:p>
-      <w:pPr>
-        <w:widowControl w:val="0"/>
-        <w:autoSpaceDE w:val="0"/>
-        <w:autoSpaceDN w:val="0"/>
-        <w:adjustRightInd w:val="0"/>
-        <w:rPr>
-          <w:rFonts w:ascii="TimesNewRomanPSMT" w:hAnsi="TimesNewRomanPSMT"/>
-          <w:szCs w:val="32"/>
-        </w:rPr>
-      </w:pPr>
       <w:r>
         <w:rPr>
           <w:rFonts w:ascii="TimesNewRomanPSMT" w:hAnsi="TimesNewRomanPSMT"/>
@@ -2616,6 +2555,26 @@
           <w:b/>
         </w:rPr>
         <w:t>Demonstrate to your instructor or lab assistant that all stones are removed from the board when the Clear button is pressed.</w:t>
+      </w:r>
+      <w:r>
+        <w:rPr>
+          <w:b/>
+        </w:rPr>
+        <w:t xml:space="preserve"> Also show him/her your commented-out declaration of the </w:t>
+      </w:r>
+      <w:r>
+        <w:rPr>
+          <w:rStyle w:val="Computer"/>
+          <w:b/>
+          <w:bCs/>
+        </w:rPr>
+        <w:t>board</w:t>
+      </w:r>
+      <w:r>
+        <w:rPr>
+          <w:b/>
+        </w:rPr>
+        <w:t xml:space="preserve"> array.</w:t>
       </w:r>
     </w:p>
     <w:p>
@@ -2890,15 +2849,7 @@
           <w:rFonts w:ascii="TimesNewRomanPSMT" w:hAnsi="TimesNewRomanPSMT"/>
           <w:szCs w:val="32"/>
         </w:rPr>
-        <w:t xml:space="preserve"> off the </w:t>
-      </w:r>
-      <w:r>
-        <w:rPr>
-          <w:rFonts w:ascii="TimesNewRomanPSMT" w:hAnsi="TimesNewRomanPSMT"/>
-          <w:szCs w:val="32"/>
-        </w:rPr>
-        <w:lastRenderedPageBreak/>
-        <w:t xml:space="preserve">board itself (i.e., something that would be an intersection if the board had been extended). You will therefore need to do bounds-checking (to make sure you're not accessing the array out of bounds) before you perform the modification. </w:t>
+        <w:t xml:space="preserve"> off the board itself (i.e., something that would be an intersection if the board had been extended). You will therefore need to do bounds-checking (to make sure you're not accessing the array out of bounds) before you perform the modification. </w:t>
       </w:r>
       <w:r>
         <w:rPr>
@@ -3053,6 +3004,8 @@
       <w:r>
         <w:rPr>
           <w:rFonts w:ascii="CourierNewPS-BoldMT" w:hAnsi="CourierNewPS-BoldMT"/>
+          <w:b/>
+          <w:bCs/>
           <w:sz w:val="34"/>
           <w:szCs w:val="42"/>
         </w:rPr>
@@ -3106,7 +3059,7 @@
 </file>
 
 <file path=word/endnotes.xml><?xml version="1.0" encoding="utf-8"?>
-<w:endnotes xmlns:wpc="http://schemas.microsoft.com/office/word/2010/wordprocessingCanvas" xmlns:cx="http://schemas.microsoft.com/office/drawing/2014/chartex" xmlns:cx1="http://schemas.microsoft.com/office/drawing/2015/9/8/chartex" xmlns:cx2="http://schemas.microsoft.com/office/drawing/2015/10/21/chartex" xmlns:cx3="http://schemas.microsoft.com/office/drawing/2016/5/9/chartex" xmlns:cx4="http://schemas.microsoft.com/office/drawing/2016/5/10/chartex" xmlns:cx5="http://schemas.microsoft.com/office/drawing/2016/5/11/chartex" xmlns:cx6="http://schemas.microsoft.com/office/drawing/2016/5/12/chartex" xmlns:cx7="http://schemas.microsoft.com/office/drawing/2016/5/13/chartex" xmlns:cx8="http://schemas.microsoft.com/office/drawing/2016/5/14/chartex" xmlns:mc="http://schemas.openxmlformats.org/markup-compatibility/2006" xmlns:aink="http://schemas.microsoft.com/office/drawing/2016/ink" xmlns:am3d="http://schemas.microsoft.com/office/drawing/2017/model3d" xmlns:o="urn:schemas-microsoft-com:office:office" xmlns:oel="http://schemas.microsoft.com/office/2019/extlst" xmlns:r="http://schemas.openxmlformats.org/officeDocument/2006/relationships" xmlns:m="http://schemas.openxmlformats.org/officeDocument/2006/math" xmlns:v="urn:schemas-microsoft-com:vml" xmlns:wp14="http://schemas.microsoft.com/office/word/2010/wordprocessingDrawing" xmlns:wp="http://schemas.openxmlformats.org/drawingml/2006/wordprocessingDrawing" xmlns:w10="urn:schemas-microsoft-com:office:word" xmlns:w="http://schemas.openxmlformats.org/wordprocessingml/2006/main" xmlns:w14="http://schemas.microsoft.com/office/word/2010/wordml" xmlns:w15="http://schemas.microsoft.com/office/word/2012/wordml" xmlns:w16cex="http://schemas.microsoft.com/office/word/2018/wordml/cex" xmlns:w16cid="http://schemas.microsoft.com/office/word/2016/wordml/cid" xmlns:w16="http://schemas.microsoft.com/office/word/2018/wordml" xmlns:w16du="http://schemas.microsoft.com/office/word/2023/wordml/word16du" xmlns:w16sdtdh="http://schemas.microsoft.com/office/word/2020/wordml/sdtdatahash" xmlns:w16se="http://schemas.microsoft.com/office/word/2015/wordml/symex" xmlns:wpg="http://schemas.microsoft.com/office/word/2010/wordprocessingGroup" xmlns:wpi="http://schemas.microsoft.com/office/word/2010/wordprocessingInk" xmlns:wne="http://schemas.microsoft.com/office/word/2006/wordml" xmlns:wps="http://schemas.microsoft.com/office/word/2010/wordprocessingShape" mc:Ignorable="w14 w15 w16se w16cid w16 w16cex w16sdtdh w16du wp14">
+<w:endnotes xmlns:wpc="http://schemas.microsoft.com/office/word/2010/wordprocessingCanvas" xmlns:cx="http://schemas.microsoft.com/office/drawing/2014/chartex" xmlns:cx1="http://schemas.microsoft.com/office/drawing/2015/9/8/chartex" xmlns:cx2="http://schemas.microsoft.com/office/drawing/2015/10/21/chartex" xmlns:cx3="http://schemas.microsoft.com/office/drawing/2016/5/9/chartex" xmlns:cx4="http://schemas.microsoft.com/office/drawing/2016/5/10/chartex" xmlns:cx5="http://schemas.microsoft.com/office/drawing/2016/5/11/chartex" xmlns:cx6="http://schemas.microsoft.com/office/drawing/2016/5/12/chartex" xmlns:cx7="http://schemas.microsoft.com/office/drawing/2016/5/13/chartex" xmlns:cx8="http://schemas.microsoft.com/office/drawing/2016/5/14/chartex" xmlns:mc="http://schemas.openxmlformats.org/markup-compatibility/2006" xmlns:aink="http://schemas.microsoft.com/office/drawing/2016/ink" xmlns:am3d="http://schemas.microsoft.com/office/drawing/2017/model3d" xmlns:o="urn:schemas-microsoft-com:office:office" xmlns:oel="http://schemas.microsoft.com/office/2019/extlst" xmlns:r="http://schemas.openxmlformats.org/officeDocument/2006/relationships" xmlns:m="http://schemas.openxmlformats.org/officeDocument/2006/math" xmlns:v="urn:schemas-microsoft-com:vml" xmlns:wp14="http://schemas.microsoft.com/office/word/2010/wordprocessingDrawing" xmlns:wp="http://schemas.openxmlformats.org/drawingml/2006/wordprocessingDrawing" xmlns:w10="urn:schemas-microsoft-com:office:word" xmlns:w="http://schemas.openxmlformats.org/wordprocessingml/2006/main" xmlns:w14="http://schemas.microsoft.com/office/word/2010/wordml" xmlns:w15="http://schemas.microsoft.com/office/word/2012/wordml" xmlns:w16cex="http://schemas.microsoft.com/office/word/2018/wordml/cex" xmlns:w16cid="http://schemas.microsoft.com/office/word/2016/wordml/cid" xmlns:w16="http://schemas.microsoft.com/office/word/2018/wordml" xmlns:w16du="http://schemas.microsoft.com/office/word/2023/wordml/word16du" xmlns:w16sdtdh="http://schemas.microsoft.com/office/word/2020/wordml/sdtdatahash" xmlns:w16sdtfl="http://schemas.microsoft.com/office/word/2024/wordml/sdtformatlock" xmlns:w16se="http://schemas.microsoft.com/office/word/2015/wordml/symex" xmlns:wpg="http://schemas.microsoft.com/office/word/2010/wordprocessingGroup" xmlns:wpi="http://schemas.microsoft.com/office/word/2010/wordprocessingInk" xmlns:wne="http://schemas.microsoft.com/office/word/2006/wordml" xmlns:wps="http://schemas.microsoft.com/office/word/2010/wordprocessingShape" mc:Ignorable="w14 w15 w16se w16cid w16 w16cex w16sdtdh w16sdtfl w16du wp14">
   <w:endnote w:type="separator" w:id="-1">
     <w:p>
       <w:r>
@@ -3125,7 +3078,7 @@
 </file>
 
 <file path=word/footer1.xml><?xml version="1.0" encoding="utf-8"?>
-<w:ftr xmlns:wpc="http://schemas.microsoft.com/office/word/2010/wordprocessingCanvas" xmlns:cx="http://schemas.microsoft.com/office/drawing/2014/chartex" xmlns:cx1="http://schemas.microsoft.com/office/drawing/2015/9/8/chartex" xmlns:cx2="http://schemas.microsoft.com/office/drawing/2015/10/21/chartex" xmlns:cx3="http://schemas.microsoft.com/office/drawing/2016/5/9/chartex" xmlns:cx4="http://schemas.microsoft.com/office/drawing/2016/5/10/chartex" xmlns:cx5="http://schemas.microsoft.com/office/drawing/2016/5/11/chartex" xmlns:cx6="http://schemas.microsoft.com/office/drawing/2016/5/12/chartex" xmlns:cx7="http://schemas.microsoft.com/office/drawing/2016/5/13/chartex" xmlns:cx8="http://schemas.microsoft.com/office/drawing/2016/5/14/chartex" xmlns:mc="http://schemas.openxmlformats.org/markup-compatibility/2006" xmlns:aink="http://schemas.microsoft.com/office/drawing/2016/ink" xmlns:am3d="http://schemas.microsoft.com/office/drawing/2017/model3d" xmlns:o="urn:schemas-microsoft-com:office:office" xmlns:oel="http://schemas.microsoft.com/office/2019/extlst" xmlns:r="http://schemas.openxmlformats.org/officeDocument/2006/relationships" xmlns:m="http://schemas.openxmlformats.org/officeDocument/2006/math" xmlns:v="urn:schemas-microsoft-com:vml" xmlns:wp14="http://schemas.microsoft.com/office/word/2010/wordprocessingDrawing" xmlns:wp="http://schemas.openxmlformats.org/drawingml/2006/wordprocessingDrawing" xmlns:w10="urn:schemas-microsoft-com:office:word" xmlns:w="http://schemas.openxmlformats.org/wordprocessingml/2006/main" xmlns:w14="http://schemas.microsoft.com/office/word/2010/wordml" xmlns:w15="http://schemas.microsoft.com/office/word/2012/wordml" xmlns:w16cex="http://schemas.microsoft.com/office/word/2018/wordml/cex" xmlns:w16cid="http://schemas.microsoft.com/office/word/2016/wordml/cid" xmlns:w16="http://schemas.microsoft.com/office/word/2018/wordml" xmlns:w16du="http://schemas.microsoft.com/office/word/2023/wordml/word16du" xmlns:w16sdtdh="http://schemas.microsoft.com/office/word/2020/wordml/sdtdatahash" xmlns:w16se="http://schemas.microsoft.com/office/word/2015/wordml/symex" xmlns:wpg="http://schemas.microsoft.com/office/word/2010/wordprocessingGroup" xmlns:wpi="http://schemas.microsoft.com/office/word/2010/wordprocessingInk" xmlns:wne="http://schemas.microsoft.com/office/word/2006/wordml" xmlns:wps="http://schemas.microsoft.com/office/word/2010/wordprocessingShape" mc:Ignorable="w14 w15 w16se w16cid w16 w16cex w16sdtdh w16du wp14">
+<w:ftr xmlns:wpc="http://schemas.microsoft.com/office/word/2010/wordprocessingCanvas" xmlns:cx="http://schemas.microsoft.com/office/drawing/2014/chartex" xmlns:cx1="http://schemas.microsoft.com/office/drawing/2015/9/8/chartex" xmlns:cx2="http://schemas.microsoft.com/office/drawing/2015/10/21/chartex" xmlns:cx3="http://schemas.microsoft.com/office/drawing/2016/5/9/chartex" xmlns:cx4="http://schemas.microsoft.com/office/drawing/2016/5/10/chartex" xmlns:cx5="http://schemas.microsoft.com/office/drawing/2016/5/11/chartex" xmlns:cx6="http://schemas.microsoft.com/office/drawing/2016/5/12/chartex" xmlns:cx7="http://schemas.microsoft.com/office/drawing/2016/5/13/chartex" xmlns:cx8="http://schemas.microsoft.com/office/drawing/2016/5/14/chartex" xmlns:mc="http://schemas.openxmlformats.org/markup-compatibility/2006" xmlns:aink="http://schemas.microsoft.com/office/drawing/2016/ink" xmlns:am3d="http://schemas.microsoft.com/office/drawing/2017/model3d" xmlns:o="urn:schemas-microsoft-com:office:office" xmlns:oel="http://schemas.microsoft.com/office/2019/extlst" xmlns:r="http://schemas.openxmlformats.org/officeDocument/2006/relationships" xmlns:m="http://schemas.openxmlformats.org/officeDocument/2006/math" xmlns:v="urn:schemas-microsoft-com:vml" xmlns:wp14="http://schemas.microsoft.com/office/word/2010/wordprocessingDrawing" xmlns:wp="http://schemas.openxmlformats.org/drawingml/2006/wordprocessingDrawing" xmlns:w10="urn:schemas-microsoft-com:office:word" xmlns:w="http://schemas.openxmlformats.org/wordprocessingml/2006/main" xmlns:w14="http://schemas.microsoft.com/office/word/2010/wordml" xmlns:w15="http://schemas.microsoft.com/office/word/2012/wordml" xmlns:w16cex="http://schemas.microsoft.com/office/word/2018/wordml/cex" xmlns:w16cid="http://schemas.microsoft.com/office/word/2016/wordml/cid" xmlns:w16="http://schemas.microsoft.com/office/word/2018/wordml" xmlns:w16du="http://schemas.microsoft.com/office/word/2023/wordml/word16du" xmlns:w16sdtdh="http://schemas.microsoft.com/office/word/2020/wordml/sdtdatahash" xmlns:w16sdtfl="http://schemas.microsoft.com/office/word/2024/wordml/sdtformatlock" xmlns:w16se="http://schemas.microsoft.com/office/word/2015/wordml/symex" xmlns:wpg="http://schemas.microsoft.com/office/word/2010/wordprocessingGroup" xmlns:wpi="http://schemas.microsoft.com/office/word/2010/wordprocessingInk" xmlns:wne="http://schemas.microsoft.com/office/word/2006/wordml" xmlns:wps="http://schemas.microsoft.com/office/word/2010/wordprocessingShape" mc:Ignorable="w14 w15 w16se w16cid w16 w16cex w16sdtdh w16sdtfl w16du wp14">
   <w:sdt>
     <w:sdtPr>
       <w:id w:val="1826541018"/>
@@ -3178,7 +3131,7 @@
 </file>
 
 <file path=word/footnotes.xml><?xml version="1.0" encoding="utf-8"?>
-<w:footnotes xmlns:wpc="http://schemas.microsoft.com/office/word/2010/wordprocessingCanvas" xmlns:cx="http://schemas.microsoft.com/office/drawing/2014/chartex" xmlns:cx1="http://schemas.microsoft.com/office/drawing/2015/9/8/chartex" xmlns:cx2="http://schemas.microsoft.com/office/drawing/2015/10/21/chartex" xmlns:cx3="http://schemas.microsoft.com/office/drawing/2016/5/9/chartex" xmlns:cx4="http://schemas.microsoft.com/office/drawing/2016/5/10/chartex" xmlns:cx5="http://schemas.microsoft.com/office/drawing/2016/5/11/chartex" xmlns:cx6="http://schemas.microsoft.com/office/drawing/2016/5/12/chartex" xmlns:cx7="http://schemas.microsoft.com/office/drawing/2016/5/13/chartex" xmlns:cx8="http://schemas.microsoft.com/office/drawing/2016/5/14/chartex" xmlns:mc="http://schemas.openxmlformats.org/markup-compatibility/2006" xmlns:aink="http://schemas.microsoft.com/office/drawing/2016/ink" xmlns:am3d="http://schemas.microsoft.com/office/drawing/2017/model3d" xmlns:o="urn:schemas-microsoft-com:office:office" xmlns:oel="http://schemas.microsoft.com/office/2019/extlst" xmlns:r="http://schemas.openxmlformats.org/officeDocument/2006/relationships" xmlns:m="http://schemas.openxmlformats.org/officeDocument/2006/math" xmlns:v="urn:schemas-microsoft-com:vml" xmlns:wp14="http://schemas.microsoft.com/office/word/2010/wordprocessingDrawing" xmlns:wp="http://schemas.openxmlformats.org/drawingml/2006/wordprocessingDrawing" xmlns:w10="urn:schemas-microsoft-com:office:word" xmlns:w="http://schemas.openxmlformats.org/wordprocessingml/2006/main" xmlns:w14="http://schemas.microsoft.com/office/word/2010/wordml" xmlns:w15="http://schemas.microsoft.com/office/word/2012/wordml" xmlns:w16cex="http://schemas.microsoft.com/office/word/2018/wordml/cex" xmlns:w16cid="http://schemas.microsoft.com/office/word/2016/wordml/cid" xmlns:w16="http://schemas.microsoft.com/office/word/2018/wordml" xmlns:w16du="http://schemas.microsoft.com/office/word/2023/wordml/word16du" xmlns:w16sdtdh="http://schemas.microsoft.com/office/word/2020/wordml/sdtdatahash" xmlns:w16se="http://schemas.microsoft.com/office/word/2015/wordml/symex" xmlns:wpg="http://schemas.microsoft.com/office/word/2010/wordprocessingGroup" xmlns:wpi="http://schemas.microsoft.com/office/word/2010/wordprocessingInk" xmlns:wne="http://schemas.microsoft.com/office/word/2006/wordml" xmlns:wps="http://schemas.microsoft.com/office/word/2010/wordprocessingShape" mc:Ignorable="w14 w15 w16se w16cid w16 w16cex w16sdtdh w16du wp14">
+<w:footnotes xmlns:wpc="http://schemas.microsoft.com/office/word/2010/wordprocessingCanvas" xmlns:cx="http://schemas.microsoft.com/office/drawing/2014/chartex" xmlns:cx1="http://schemas.microsoft.com/office/drawing/2015/9/8/chartex" xmlns:cx2="http://schemas.microsoft.com/office/drawing/2015/10/21/chartex" xmlns:cx3="http://schemas.microsoft.com/office/drawing/2016/5/9/chartex" xmlns:cx4="http://schemas.microsoft.com/office/drawing/2016/5/10/chartex" xmlns:cx5="http://schemas.microsoft.com/office/drawing/2016/5/11/chartex" xmlns:cx6="http://schemas.microsoft.com/office/drawing/2016/5/12/chartex" xmlns:cx7="http://schemas.microsoft.com/office/drawing/2016/5/13/chartex" xmlns:cx8="http://schemas.microsoft.com/office/drawing/2016/5/14/chartex" xmlns:mc="http://schemas.openxmlformats.org/markup-compatibility/2006" xmlns:aink="http://schemas.microsoft.com/office/drawing/2016/ink" xmlns:am3d="http://schemas.microsoft.com/office/drawing/2017/model3d" xmlns:o="urn:schemas-microsoft-com:office:office" xmlns:oel="http://schemas.microsoft.com/office/2019/extlst" xmlns:r="http://schemas.openxmlformats.org/officeDocument/2006/relationships" xmlns:m="http://schemas.openxmlformats.org/officeDocument/2006/math" xmlns:v="urn:schemas-microsoft-com:vml" xmlns:wp14="http://schemas.microsoft.com/office/word/2010/wordprocessingDrawing" xmlns:wp="http://schemas.openxmlformats.org/drawingml/2006/wordprocessingDrawing" xmlns:w10="urn:schemas-microsoft-com:office:word" xmlns:w="http://schemas.openxmlformats.org/wordprocessingml/2006/main" xmlns:w14="http://schemas.microsoft.com/office/word/2010/wordml" xmlns:w15="http://schemas.microsoft.com/office/word/2012/wordml" xmlns:w16cex="http://schemas.microsoft.com/office/word/2018/wordml/cex" xmlns:w16cid="http://schemas.microsoft.com/office/word/2016/wordml/cid" xmlns:w16="http://schemas.microsoft.com/office/word/2018/wordml" xmlns:w16du="http://schemas.microsoft.com/office/word/2023/wordml/word16du" xmlns:w16sdtdh="http://schemas.microsoft.com/office/word/2020/wordml/sdtdatahash" xmlns:w16sdtfl="http://schemas.microsoft.com/office/word/2024/wordml/sdtformatlock" xmlns:w16se="http://schemas.microsoft.com/office/word/2015/wordml/symex" xmlns:wpg="http://schemas.microsoft.com/office/word/2010/wordprocessingGroup" xmlns:wpi="http://schemas.microsoft.com/office/word/2010/wordprocessingInk" xmlns:wne="http://schemas.microsoft.com/office/word/2006/wordml" xmlns:wps="http://schemas.microsoft.com/office/word/2010/wordprocessingShape" mc:Ignorable="w14 w15 w16se w16cid w16 w16cex w16sdtdh w16sdtfl w16du wp14">
   <w:footnote w:type="separator" w:id="-1">
     <w:p>
       <w:r>
@@ -3197,7 +3150,7 @@
 </file>
 
 <file path=word/numbering.xml><?xml version="1.0" encoding="utf-8"?>
-<w:numbering xmlns:wpc="http://schemas.microsoft.com/office/word/2010/wordprocessingCanvas" xmlns:cx="http://schemas.microsoft.com/office/drawing/2014/chartex" xmlns:cx1="http://schemas.microsoft.com/office/drawing/2015/9/8/chartex" xmlns:cx2="http://schemas.microsoft.com/office/drawing/2015/10/21/chartex" xmlns:cx3="http://schemas.microsoft.com/office/drawing/2016/5/9/chartex" xmlns:cx4="http://schemas.microsoft.com/office/drawing/2016/5/10/chartex" xmlns:cx5="http://schemas.microsoft.com/office/drawing/2016/5/11/chartex" xmlns:cx6="http://schemas.microsoft.com/office/drawing/2016/5/12/chartex" xmlns:cx7="http://schemas.microsoft.com/office/drawing/2016/5/13/chartex" xmlns:cx8="http://schemas.microsoft.com/office/drawing/2016/5/14/chartex" xmlns:mc="http://schemas.openxmlformats.org/markup-compatibility/2006" xmlns:aink="http://schemas.microsoft.com/office/drawing/2016/ink" xmlns:am3d="http://schemas.microsoft.com/office/drawing/2017/model3d" xmlns:o="urn:schemas-microsoft-com:office:office" xmlns:oel="http://schemas.microsoft.com/office/2019/extlst" xmlns:r="http://schemas.openxmlformats.org/officeDocument/2006/relationships" xmlns:m="http://schemas.openxmlformats.org/officeDocument/2006/math" xmlns:v="urn:schemas-microsoft-com:vml" xmlns:wp14="http://schemas.microsoft.com/office/word/2010/wordprocessingDrawing" xmlns:wp="http://schemas.openxmlformats.org/drawingml/2006/wordprocessingDrawing" xmlns:w10="urn:schemas-microsoft-com:office:word" xmlns:w="http://schemas.openxmlformats.org/wordprocessingml/2006/main" xmlns:w14="http://schemas.microsoft.com/office/word/2010/wordml" xmlns:w15="http://schemas.microsoft.com/office/word/2012/wordml" xmlns:w16cex="http://schemas.microsoft.com/office/word/2018/wordml/cex" xmlns:w16cid="http://schemas.microsoft.com/office/word/2016/wordml/cid" xmlns:w16="http://schemas.microsoft.com/office/word/2018/wordml" xmlns:w16du="http://schemas.microsoft.com/office/word/2023/wordml/word16du" xmlns:w16sdtdh="http://schemas.microsoft.com/office/word/2020/wordml/sdtdatahash" xmlns:w16se="http://schemas.microsoft.com/office/word/2015/wordml/symex" xmlns:wpg="http://schemas.microsoft.com/office/word/2010/wordprocessingGroup" xmlns:wpi="http://schemas.microsoft.com/office/word/2010/wordprocessingInk" xmlns:wne="http://schemas.microsoft.com/office/word/2006/wordml" xmlns:wps="http://schemas.microsoft.com/office/word/2010/wordprocessingShape" mc:Ignorable="w14 w15 w16se w16cid w16 w16cex w16sdtdh w16du wp14">
+<w:numbering xmlns:wpc="http://schemas.microsoft.com/office/word/2010/wordprocessingCanvas" xmlns:cx="http://schemas.microsoft.com/office/drawing/2014/chartex" xmlns:cx1="http://schemas.microsoft.com/office/drawing/2015/9/8/chartex" xmlns:cx2="http://schemas.microsoft.com/office/drawing/2015/10/21/chartex" xmlns:cx3="http://schemas.microsoft.com/office/drawing/2016/5/9/chartex" xmlns:cx4="http://schemas.microsoft.com/office/drawing/2016/5/10/chartex" xmlns:cx5="http://schemas.microsoft.com/office/drawing/2016/5/11/chartex" xmlns:cx6="http://schemas.microsoft.com/office/drawing/2016/5/12/chartex" xmlns:cx7="http://schemas.microsoft.com/office/drawing/2016/5/13/chartex" xmlns:cx8="http://schemas.microsoft.com/office/drawing/2016/5/14/chartex" xmlns:mc="http://schemas.openxmlformats.org/markup-compatibility/2006" xmlns:aink="http://schemas.microsoft.com/office/drawing/2016/ink" xmlns:am3d="http://schemas.microsoft.com/office/drawing/2017/model3d" xmlns:o="urn:schemas-microsoft-com:office:office" xmlns:oel="http://schemas.microsoft.com/office/2019/extlst" xmlns:r="http://schemas.openxmlformats.org/officeDocument/2006/relationships" xmlns:m="http://schemas.openxmlformats.org/officeDocument/2006/math" xmlns:v="urn:schemas-microsoft-com:vml" xmlns:wp14="http://schemas.microsoft.com/office/word/2010/wordprocessingDrawing" xmlns:wp="http://schemas.openxmlformats.org/drawingml/2006/wordprocessingDrawing" xmlns:w10="urn:schemas-microsoft-com:office:word" xmlns:w="http://schemas.openxmlformats.org/wordprocessingml/2006/main" xmlns:w14="http://schemas.microsoft.com/office/word/2010/wordml" xmlns:w15="http://schemas.microsoft.com/office/word/2012/wordml" xmlns:w16cex="http://schemas.microsoft.com/office/word/2018/wordml/cex" xmlns:w16cid="http://schemas.microsoft.com/office/word/2016/wordml/cid" xmlns:w16="http://schemas.microsoft.com/office/word/2018/wordml" xmlns:w16du="http://schemas.microsoft.com/office/word/2023/wordml/word16du" xmlns:w16sdtdh="http://schemas.microsoft.com/office/word/2020/wordml/sdtdatahash" xmlns:w16sdtfl="http://schemas.microsoft.com/office/word/2024/wordml/sdtformatlock" xmlns:w16se="http://schemas.microsoft.com/office/word/2015/wordml/symex" xmlns:wpg="http://schemas.microsoft.com/office/word/2010/wordprocessingGroup" xmlns:wpi="http://schemas.microsoft.com/office/word/2010/wordprocessingInk" xmlns:wne="http://schemas.microsoft.com/office/word/2006/wordml" xmlns:wps="http://schemas.microsoft.com/office/word/2010/wordprocessingShape" mc:Ignorable="w14 w15 w16se w16cid w16 w16cex w16sdtdh w16sdtfl w16du wp14">
   <w:abstractNum w:abstractNumId="0" w15:restartNumberingAfterBreak="0">
     <w:nsid w:val="00000001"/>
     <w:multiLevelType w:val="hybridMultilevel"/>
@@ -3520,7 +3473,7 @@
 </file>
 
 <file path=word/styles.xml><?xml version="1.0" encoding="utf-8"?>
-<w:styles xmlns:mc="http://schemas.openxmlformats.org/markup-compatibility/2006" xmlns:r="http://schemas.openxmlformats.org/officeDocument/2006/relationships" xmlns:w="http://schemas.openxmlformats.org/wordprocessingml/2006/main" xmlns:w14="http://schemas.microsoft.com/office/word/2010/wordml" xmlns:w15="http://schemas.microsoft.com/office/word/2012/wordml" xmlns:w16cex="http://schemas.microsoft.com/office/word/2018/wordml/cex" xmlns:w16cid="http://schemas.microsoft.com/office/word/2016/wordml/cid" xmlns:w16="http://schemas.microsoft.com/office/word/2018/wordml" xmlns:w16du="http://schemas.microsoft.com/office/word/2023/wordml/word16du" xmlns:w16sdtdh="http://schemas.microsoft.com/office/word/2020/wordml/sdtdatahash" xmlns:w16se="http://schemas.microsoft.com/office/word/2015/wordml/symex" mc:Ignorable="w14 w15 w16se w16cid w16 w16cex w16sdtdh w16du">
+<w:styles xmlns:mc="http://schemas.openxmlformats.org/markup-compatibility/2006" xmlns:r="http://schemas.openxmlformats.org/officeDocument/2006/relationships" xmlns:w="http://schemas.openxmlformats.org/wordprocessingml/2006/main" xmlns:w14="http://schemas.microsoft.com/office/word/2010/wordml" xmlns:w15="http://schemas.microsoft.com/office/word/2012/wordml" xmlns:w16cex="http://schemas.microsoft.com/office/word/2018/wordml/cex" xmlns:w16cid="http://schemas.microsoft.com/office/word/2016/wordml/cid" xmlns:w16="http://schemas.microsoft.com/office/word/2018/wordml" xmlns:w16du="http://schemas.microsoft.com/office/word/2023/wordml/word16du" xmlns:w16sdtdh="http://schemas.microsoft.com/office/word/2020/wordml/sdtdatahash" xmlns:w16sdtfl="http://schemas.microsoft.com/office/word/2024/wordml/sdtformatlock" xmlns:w16se="http://schemas.microsoft.com/office/word/2015/wordml/symex" mc:Ignorable="w14 w15 w16se w16cid w16 w16cex w16sdtdh w16sdtfl w16du">
   <w:docDefaults>
     <w:rPrDefault>
       <w:rPr>

</xml_diff>